<commit_message>
Continuação de Correções para Inínio PSWII
</commit_message>
<xml_diff>
--- a/Testes/Test Script.docx
+++ b/Testes/Test Script.docx
@@ -18,12 +18,6 @@
         <w:gridCol w:w="714"/>
       </w:tblGrid>
       <w:tr>
-        <w:tblPrEx>
-          <w:tblCellMar>
-            <w:top w:w="0" w:type="dxa"/>
-            <w:bottom w:w="0" w:type="dxa"/>
-          </w:tblCellMar>
-        </w:tblPrEx>
         <w:trPr>
           <w:cantSplit/>
           <w:tblHeader/>
@@ -93,12 +87,6 @@
         </w:tc>
       </w:tr>
       <w:tr>
-        <w:tblPrEx>
-          <w:tblCellMar>
-            <w:top w:w="0" w:type="dxa"/>
-            <w:bottom w:w="0" w:type="dxa"/>
-          </w:tblCellMar>
-        </w:tblPrEx>
         <w:trPr>
           <w:cantSplit/>
           <w:tblHeader/>
@@ -168,12 +156,6 @@
         </w:tc>
       </w:tr>
       <w:tr>
-        <w:tblPrEx>
-          <w:tblCellMar>
-            <w:top w:w="0" w:type="dxa"/>
-            <w:bottom w:w="0" w:type="dxa"/>
-          </w:tblCellMar>
-        </w:tblPrEx>
         <w:trPr>
           <w:cantSplit/>
           <w:trHeight w:val="711"/>
@@ -240,12 +222,6 @@
         </w:tc>
       </w:tr>
       <w:tr>
-        <w:tblPrEx>
-          <w:tblCellMar>
-            <w:top w:w="0" w:type="dxa"/>
-            <w:bottom w:w="0" w:type="dxa"/>
-          </w:tblCellMar>
-        </w:tblPrEx>
         <w:trPr>
           <w:cantSplit/>
           <w:tblHeader/>
@@ -268,12 +244,14 @@
                 <w:b/>
               </w:rPr>
             </w:pPr>
+            <w:proofErr w:type="spellStart"/>
             <w:r>
               <w:rPr>
                 <w:b/>
               </w:rPr>
               <w:t>Pré-condições</w:t>
             </w:r>
+            <w:proofErr w:type="spellEnd"/>
           </w:p>
         </w:tc>
         <w:tc>
@@ -303,26 +281,12 @@
                 <w:sz w:val="24"/>
                 <w:szCs w:val="24"/>
               </w:rPr>
-              <w:t>[Detail any of pre-conditions for execution of this test scrip</w:t>
-            </w:r>
-            <w:r>
-              <w:rPr>
-                <w:color w:val="0000FF"/>
-                <w:sz w:val="24"/>
-                <w:szCs w:val="24"/>
-              </w:rPr>
-              <w:t>t]</w:t>
+              <w:t>[Detail any of pre-conditions for execution of this test script]</w:t>
             </w:r>
           </w:p>
         </w:tc>
       </w:tr>
       <w:tr>
-        <w:tblPrEx>
-          <w:tblCellMar>
-            <w:top w:w="0" w:type="dxa"/>
-            <w:bottom w:w="0" w:type="dxa"/>
-          </w:tblCellMar>
-        </w:tblPrEx>
         <w:trPr>
           <w:cantSplit/>
           <w:tblHeader/>
@@ -345,12 +309,14 @@
                 <w:b/>
               </w:rPr>
             </w:pPr>
+            <w:proofErr w:type="spellStart"/>
             <w:r>
               <w:rPr>
                 <w:b/>
               </w:rPr>
               <w:t>Pós-condições</w:t>
             </w:r>
+            <w:proofErr w:type="spellEnd"/>
           </w:p>
         </w:tc>
         <w:tc>
@@ -385,12 +351,6 @@
         </w:tc>
       </w:tr>
       <w:tr>
-        <w:tblPrEx>
-          <w:tblCellMar>
-            <w:top w:w="0" w:type="dxa"/>
-            <w:bottom w:w="0" w:type="dxa"/>
-          </w:tblCellMar>
-        </w:tblPrEx>
         <w:trPr>
           <w:cantSplit/>
           <w:tblHeader/>
@@ -474,12 +434,6 @@
         </w:tc>
       </w:tr>
       <w:tr>
-        <w:tblPrEx>
-          <w:tblCellMar>
-            <w:top w:w="0" w:type="dxa"/>
-            <w:bottom w:w="0" w:type="dxa"/>
-          </w:tblCellMar>
-        </w:tblPrEx>
         <w:trPr>
           <w:cantSplit/>
           <w:tblHeader/>
@@ -548,10 +502,6 @@
             <w:insideH w:val="single" w:sz="6" w:space="0" w:color="auto"/>
             <w:insideV w:val="single" w:sz="6" w:space="0" w:color="auto"/>
           </w:tblBorders>
-          <w:tblCellMar>
-            <w:top w:w="0" w:type="dxa"/>
-            <w:bottom w:w="0" w:type="dxa"/>
-          </w:tblCellMar>
         </w:tblPrEx>
         <w:trPr>
           <w:cantSplit/>
@@ -696,10 +646,6 @@
             <w:insideH w:val="single" w:sz="6" w:space="0" w:color="auto"/>
             <w:insideV w:val="single" w:sz="6" w:space="0" w:color="auto"/>
           </w:tblBorders>
-          <w:tblCellMar>
-            <w:top w:w="0" w:type="dxa"/>
-            <w:bottom w:w="0" w:type="dxa"/>
-          </w:tblCellMar>
         </w:tblPrEx>
         <w:trPr>
           <w:cantSplit/>
@@ -792,10 +738,6 @@
             <w:insideH w:val="single" w:sz="6" w:space="0" w:color="auto"/>
             <w:insideV w:val="single" w:sz="6" w:space="0" w:color="auto"/>
           </w:tblBorders>
-          <w:tblCellMar>
-            <w:top w:w="0" w:type="dxa"/>
-            <w:bottom w:w="0" w:type="dxa"/>
-          </w:tblCellMar>
         </w:tblPrEx>
         <w:trPr>
           <w:cantSplit/>
@@ -885,10 +827,6 @@
             <w:insideH w:val="single" w:sz="6" w:space="0" w:color="auto"/>
             <w:insideV w:val="single" w:sz="6" w:space="0" w:color="auto"/>
           </w:tblBorders>
-          <w:tblCellMar>
-            <w:top w:w="0" w:type="dxa"/>
-            <w:bottom w:w="0" w:type="dxa"/>
-          </w:tblCellMar>
         </w:tblPrEx>
         <w:trPr>
           <w:cantSplit/>
@@ -1248,14 +1186,23 @@
                 <w:color w:val="0000FF"/>
                 <w:lang w:val="pt-BR"/>
               </w:rPr>
-              <w:t>[Dados do camp</w:t>
+              <w:t xml:space="preserve">[Dados do campo </w:t>
             </w:r>
+            <w:proofErr w:type="gramStart"/>
             <w:r>
               <w:rPr>
                 <w:color w:val="0000FF"/>
                 <w:lang w:val="pt-BR"/>
               </w:rPr>
-              <w:t>o 1]</w:t>
+              <w:t>1</w:t>
+            </w:r>
+            <w:proofErr w:type="gramEnd"/>
+            <w:r>
+              <w:rPr>
+                <w:color w:val="0000FF"/>
+                <w:lang w:val="pt-BR"/>
+              </w:rPr>
+              <w:t>]</w:t>
             </w:r>
           </w:p>
         </w:tc>
@@ -1359,7 +1306,23 @@
                 <w:color w:val="0000FF"/>
                 <w:lang w:val="pt-BR"/>
               </w:rPr>
-              <w:t>[Dados do campo 2]</w:t>
+              <w:t xml:space="preserve">[Dados do campo </w:t>
+            </w:r>
+            <w:proofErr w:type="gramStart"/>
+            <w:r>
+              <w:rPr>
+                <w:color w:val="0000FF"/>
+                <w:lang w:val="pt-BR"/>
+              </w:rPr>
+              <w:t>2</w:t>
+            </w:r>
+            <w:proofErr w:type="gramEnd"/>
+            <w:r>
+              <w:rPr>
+                <w:color w:val="0000FF"/>
+                <w:lang w:val="pt-BR"/>
+              </w:rPr>
+              <w:t>]</w:t>
             </w:r>
           </w:p>
         </w:tc>
@@ -1622,11 +1585,19 @@
         <w:rStyle w:val="Nmerodepgina"/>
       </w:rPr>
     </w:pPr>
+    <w:proofErr w:type="spellStart"/>
     <w:r>
       <w:rPr>
         <w:rStyle w:val="Nmerodepgina"/>
       </w:rPr>
-      <w:t xml:space="preserve">Página </w:t>
+      <w:t>Página</w:t>
+    </w:r>
+    <w:proofErr w:type="spellEnd"/>
+    <w:r>
+      <w:rPr>
+        <w:rStyle w:val="Nmerodepgina"/>
+      </w:rPr>
+      <w:t xml:space="preserve"> </w:t>
     </w:r>
     <w:r>
       <w:rPr>
@@ -1750,12 +1721,6 @@
       <w:gridCol w:w="3179"/>
     </w:tblGrid>
     <w:tr>
-      <w:tblPrEx>
-        <w:tblCellMar>
-          <w:top w:w="0" w:type="dxa"/>
-          <w:bottom w:w="0" w:type="dxa"/>
-        </w:tblCellMar>
-      </w:tblPrEx>
       <w:tc>
         <w:tcPr>
           <w:tcW w:w="6379" w:type="dxa"/>
@@ -1818,12 +1783,6 @@
       </w:tc>
     </w:tr>
     <w:tr>
-      <w:tblPrEx>
-        <w:tblCellMar>
-          <w:top w:w="0" w:type="dxa"/>
-          <w:bottom w:w="0" w:type="dxa"/>
-        </w:tblCellMar>
-      </w:tblPrEx>
       <w:tc>
         <w:tcPr>
           <w:tcW w:w="6379" w:type="dxa"/>
@@ -1856,13 +1815,21 @@
             <w:rPr>
               <w:lang w:val="pt-BR"/>
             </w:rPr>
-            <w:t xml:space="preserve"> </w:t>
+            <w:t xml:space="preserve">  Data:</w:t>
           </w:r>
+          <w:proofErr w:type="gramStart"/>
           <w:r>
             <w:rPr>
               <w:lang w:val="pt-BR"/>
             </w:rPr>
-            <w:t xml:space="preserve"> Data:  &lt;dd/mm/aa&gt;</w:t>
+            <w:t xml:space="preserve">  </w:t>
+          </w:r>
+          <w:proofErr w:type="gramEnd"/>
+          <w:r>
+            <w:rPr>
+              <w:lang w:val="pt-BR"/>
+            </w:rPr>
+            <w:t>12/02/2014</w:t>
           </w:r>
         </w:p>
       </w:tc>
@@ -5295,6 +5262,7 @@
   <w:style w:type="paragraph" w:default="1" w:styleId="Normal">
     <w:name w:val="Normal"/>
     <w:qFormat/>
+    <w:rsid w:val="000F379B"/>
     <w:rPr>
       <w:sz w:val="22"/>
       <w:lang w:val="en-US" w:eastAsia="en-US"/>
@@ -5305,6 +5273,7 @@
     <w:basedOn w:val="Normal"/>
     <w:next w:val="Normal"/>
     <w:qFormat/>
+    <w:rsid w:val="000F379B"/>
     <w:pPr>
       <w:keepNext/>
       <w:jc w:val="center"/>
@@ -5317,13 +5286,16 @@
   </w:style>
   <w:style w:type="character" w:default="1" w:styleId="Fontepargpadro">
     <w:name w:val="Default Paragraph Font"/>
+    <w:uiPriority w:val="1"/>
     <w:semiHidden/>
+    <w:unhideWhenUsed/>
   </w:style>
   <w:style w:type="table" w:default="1" w:styleId="Tabelanormal">
     <w:name w:val="Normal Table"/>
     <w:uiPriority w:val="99"/>
     <w:semiHidden/>
     <w:unhideWhenUsed/>
+    <w:qFormat/>
     <w:tblPr>
       <w:tblInd w:w="0" w:type="dxa"/>
       <w:tblCellMar>
@@ -5344,6 +5316,7 @@
     <w:name w:val="header"/>
     <w:basedOn w:val="Normal"/>
     <w:semiHidden/>
+    <w:rsid w:val="000F379B"/>
     <w:pPr>
       <w:tabs>
         <w:tab w:val="center" w:pos="4320"/>
@@ -5358,6 +5331,7 @@
     <w:name w:val="footer"/>
     <w:basedOn w:val="Normal"/>
     <w:semiHidden/>
+    <w:rsid w:val="000F379B"/>
     <w:pPr>
       <w:pBdr>
         <w:top w:val="single" w:sz="6" w:space="1" w:color="auto"/>
@@ -5373,6 +5347,7 @@
     <w:name w:val="Body Text"/>
     <w:basedOn w:val="Normal"/>
     <w:semiHidden/>
+    <w:rsid w:val="000F379B"/>
     <w:rPr>
       <w:b/>
       <w:sz w:val="24"/>
@@ -5381,6 +5356,7 @@
   <w:style w:type="paragraph" w:customStyle="1" w:styleId="bp">
     <w:name w:val="bp"/>
     <w:basedOn w:val="Normal"/>
+    <w:rsid w:val="000F379B"/>
     <w:pPr>
       <w:spacing w:before="80" w:after="80"/>
     </w:pPr>
@@ -5388,6 +5364,7 @@
   <w:style w:type="paragraph" w:customStyle="1" w:styleId="bu0">
     <w:name w:val="bu"/>
     <w:basedOn w:val="Normal"/>
+    <w:rsid w:val="000F379B"/>
     <w:pPr>
       <w:numPr>
         <w:numId w:val="5"/>
@@ -5402,6 +5379,7 @@
   <w:style w:type="paragraph" w:customStyle="1" w:styleId="mess">
     <w:name w:val="mess"/>
     <w:basedOn w:val="bp"/>
+    <w:rsid w:val="000F379B"/>
     <w:pPr>
       <w:ind w:left="342"/>
     </w:pPr>
@@ -5412,6 +5390,7 @@
   <w:style w:type="paragraph" w:customStyle="1" w:styleId="proc">
     <w:name w:val="proc"/>
     <w:basedOn w:val="Normal"/>
+    <w:rsid w:val="000F379B"/>
     <w:pPr>
       <w:numPr>
         <w:numId w:val="4"/>
@@ -5423,6 +5402,7 @@
     <w:name w:val="page number"/>
     <w:basedOn w:val="Fontepargpadro"/>
     <w:semiHidden/>
+    <w:rsid w:val="000F379B"/>
     <w:rPr>
       <w:sz w:val="20"/>
     </w:rPr>
@@ -5430,6 +5410,7 @@
   <w:style w:type="paragraph" w:customStyle="1" w:styleId="head">
     <w:name w:val="head"/>
     <w:basedOn w:val="Normal"/>
+    <w:rsid w:val="000F379B"/>
     <w:pPr>
       <w:spacing w:before="120" w:after="120"/>
     </w:pPr>
@@ -5440,6 +5421,7 @@
   <w:style w:type="paragraph" w:customStyle="1" w:styleId="RowHeadings">
     <w:name w:val="Row Headings"/>
     <w:basedOn w:val="Normal"/>
+    <w:rsid w:val="000F379B"/>
     <w:pPr>
       <w:keepLines/>
       <w:widowControl w:val="0"/>
@@ -5456,6 +5438,7 @@
     <w:name w:val="Body Text 2"/>
     <w:basedOn w:val="Normal"/>
     <w:semiHidden/>
+    <w:rsid w:val="000F379B"/>
     <w:rPr>
       <w:b/>
     </w:rPr>
@@ -5463,6 +5446,7 @@
   <w:style w:type="paragraph" w:customStyle="1" w:styleId="tablefield">
     <w:name w:val="tablefield"/>
     <w:basedOn w:val="Normal"/>
+    <w:rsid w:val="000F379B"/>
     <w:pPr>
       <w:spacing w:before="80" w:after="80"/>
       <w:ind w:left="360"/>
@@ -5476,6 +5460,7 @@
   <w:style w:type="paragraph" w:customStyle="1" w:styleId="bu">
     <w:name w:val="bu'"/>
     <w:basedOn w:val="proc"/>
+    <w:rsid w:val="000F379B"/>
     <w:pPr>
       <w:numPr>
         <w:numId w:val="1"/>
@@ -5485,6 +5470,7 @@
   <w:style w:type="paragraph" w:customStyle="1" w:styleId="note">
     <w:name w:val="note"/>
     <w:basedOn w:val="bp"/>
+    <w:rsid w:val="000F379B"/>
     <w:pPr>
       <w:ind w:left="882" w:hanging="882"/>
     </w:pPr>
@@ -5492,6 +5478,7 @@
   <w:style w:type="paragraph" w:customStyle="1" w:styleId="Indednt">
     <w:name w:val="Indednt"/>
     <w:basedOn w:val="bu0"/>
+    <w:rsid w:val="000F379B"/>
     <w:pPr>
       <w:numPr>
         <w:numId w:val="2"/>
@@ -5510,6 +5497,7 @@
   <w:style w:type="paragraph" w:customStyle="1" w:styleId="Indent">
     <w:name w:val="Indent"/>
     <w:basedOn w:val="bu0"/>
+    <w:rsid w:val="000F379B"/>
     <w:pPr>
       <w:numPr>
         <w:numId w:val="0"/>
@@ -5529,6 +5517,7 @@
   <w:style w:type="paragraph" w:customStyle="1" w:styleId="d1">
     <w:name w:val="d1"/>
     <w:basedOn w:val="Normal"/>
+    <w:rsid w:val="000F379B"/>
     <w:pPr>
       <w:numPr>
         <w:numId w:val="3"/>
@@ -5540,6 +5529,7 @@
     <w:name w:val="annotation reference"/>
     <w:basedOn w:val="Fontepargpadro"/>
     <w:semiHidden/>
+    <w:rsid w:val="000F379B"/>
     <w:rPr>
       <w:sz w:val="16"/>
     </w:rPr>
@@ -5548,6 +5538,7 @@
     <w:name w:val="annotation text"/>
     <w:basedOn w:val="Normal"/>
     <w:semiHidden/>
+    <w:rsid w:val="000F379B"/>
     <w:rPr>
       <w:sz w:val="20"/>
     </w:rPr>
@@ -5556,6 +5547,7 @@
     <w:name w:val="Hyperlink"/>
     <w:basedOn w:val="Fontepargpadro"/>
     <w:semiHidden/>
+    <w:rsid w:val="000F379B"/>
     <w:rPr>
       <w:color w:val="0000FF"/>
       <w:u w:val="single"/>
@@ -5565,6 +5557,7 @@
     <w:name w:val="FollowedHyperlink"/>
     <w:basedOn w:val="Fontepargpadro"/>
     <w:semiHidden/>
+    <w:rsid w:val="000F379B"/>
     <w:rPr>
       <w:color w:val="800080"/>
       <w:u w:val="single"/>
@@ -5573,10 +5566,12 @@
   <w:style w:type="character" w:customStyle="1" w:styleId="errormessage">
     <w:name w:val="errormessage"/>
     <w:basedOn w:val="Fontepargpadro"/>
+    <w:rsid w:val="000F379B"/>
   </w:style>
   <w:style w:type="paragraph" w:styleId="Textodemacro">
     <w:name w:val="macro"/>
     <w:semiHidden/>
+    <w:rsid w:val="000F379B"/>
     <w:pPr>
       <w:tabs>
         <w:tab w:val="left" w:pos="576"/>
@@ -5595,10 +5590,11 @@
       <w:lang w:val="en-US" w:eastAsia="en-US"/>
     </w:rPr>
   </w:style>
-  <w:style w:type="paragraph" w:customStyle="1" w:styleId="BalloonText">
-    <w:name w:val="Balloon Text"/>
+  <w:style w:type="paragraph" w:customStyle="1" w:styleId="Textodebalo1">
+    <w:name w:val="Texto de balão1"/>
     <w:basedOn w:val="Normal"/>
     <w:semiHidden/>
+    <w:rsid w:val="000F379B"/>
     <w:rPr>
       <w:rFonts w:ascii="Tahoma" w:hAnsi="Tahoma" w:cs="Tahoma"/>
       <w:sz w:val="16"/>
@@ -5609,6 +5605,7 @@
     <w:name w:val="Body Text 3"/>
     <w:basedOn w:val="Normal"/>
     <w:semiHidden/>
+    <w:rsid w:val="000F379B"/>
     <w:pPr>
       <w:widowControl w:val="0"/>
       <w:spacing w:line="240" w:lineRule="atLeast"/>

</xml_diff>